<commit_message>
clean up old use case diagram
</commit_message>
<xml_diff>
--- a/User Stories.docx
+++ b/User Stories.docx
@@ -530,23 +530,17 @@
       <w:r>
         <w:t xml:space="preserve"> see “you lose” text</w:t>
       </w:r>
+      <w:r>
+        <w:t>.</w:t>
+      </w:r>
+    </w:p>
+    <w:p>
+      <w:pPr>
+        <w:pStyle w:val="ListParagraph"/>
+        <w:ind w:left="1080"/>
+      </w:pPr>
       <w:bookmarkStart w:id="0" w:name="_GoBack"/>
       <w:bookmarkEnd w:id="0"/>
-      <w:r>
-        <w:t>.</w:t>
-      </w:r>
-    </w:p>
-    <w:p>
-      <w:pPr>
-        <w:pStyle w:val="ListParagraph"/>
-        <w:ind w:left="1080"/>
-      </w:pPr>
-    </w:p>
-    <w:p>
-      <w:pPr>
-        <w:pStyle w:val="ListParagraph"/>
-        <w:ind w:left="1080"/>
-      </w:pPr>
     </w:p>
     <w:p>
       <w:pPr>

</xml_diff>